<commit_message>
Bổ sung ca lâm sàng
</commit_message>
<xml_diff>
--- a/Y-hoc-co-truyen/Tinh-huong-co-truyen-2021_HPMU.docx
+++ b/Y-hoc-co-truyen/Tinh-huong-co-truyen-2021_HPMU.docx
@@ -1380,19 +1380,7 @@
         <w:rPr>
           <w:lang w:val="en-US"/>
         </w:rPr>
-        <w:t>Ca</w:t>
-      </w:r>
-      <w:r>
-        <w:rPr>
-          <w:lang w:val="en-US"/>
-        </w:rPr>
-        <w:t xml:space="preserve"> 4</w:t>
-      </w:r>
-      <w:r>
-        <w:rPr>
-          <w:lang w:val="en-US"/>
-        </w:rPr>
-        <w:t xml:space="preserve">. BN nam 46 tuổi, </w:t>
+        <w:t xml:space="preserve">Ca 4. BN nam 46 tuổi, </w:t>
       </w:r>
       <w:r>
         <w:rPr>
@@ -2089,19 +2077,7 @@
         <w:rPr>
           <w:lang w:val="en-US"/>
         </w:rPr>
-        <w:t xml:space="preserve">lý tương kiêm, </w:t>
-      </w:r>
-      <w:r>
-        <w:rPr>
-          <w:lang w:val="en-US"/>
-        </w:rPr>
-        <w:t>thực</w:t>
-      </w:r>
-      <w:r>
-        <w:rPr>
-          <w:lang w:val="en-US"/>
-        </w:rPr>
-        <w:t xml:space="preserve"> chứng</w:t>
+        <w:t>lý tương kiêm, thực chứng</w:t>
       </w:r>
       <w:r>
         <w:rPr>
@@ -2574,43 +2550,7 @@
         <w:rPr>
           <w:lang w:val="en-US"/>
         </w:rPr>
-        <w:t xml:space="preserve">Ca </w:t>
-      </w:r>
-      <w:r>
-        <w:rPr>
-          <w:lang w:val="en-US"/>
-        </w:rPr>
-        <w:t>6</w:t>
-      </w:r>
-      <w:r>
-        <w:rPr>
-          <w:lang w:val="en-US"/>
-        </w:rPr>
-        <w:t>. BN n</w:t>
-      </w:r>
-      <w:r>
-        <w:rPr>
-          <w:lang w:val="en-US"/>
-        </w:rPr>
-        <w:t>am</w:t>
-      </w:r>
-      <w:r>
-        <w:rPr>
-          <w:lang w:val="en-US"/>
-        </w:rPr>
-        <w:t xml:space="preserve"> </w:t>
-      </w:r>
-      <w:r>
-        <w:rPr>
-          <w:lang w:val="en-US"/>
-        </w:rPr>
-        <w:t>5</w:t>
-      </w:r>
-      <w:r>
-        <w:rPr>
-          <w:lang w:val="en-US"/>
-        </w:rPr>
-        <w:t xml:space="preserve">0 tuổi, tự nhiên thấy đau chói, đau dữ dội khớp </w:t>
+        <w:t xml:space="preserve">Ca 6. BN nam 50 tuổi, tự nhiên thấy đau chói, đau dữ dội khớp </w:t>
       </w:r>
       <w:r>
         <w:rPr>
@@ -3039,7 +2979,7 @@
         <w:rPr>
           <w:lang w:val="en-US"/>
         </w:rPr>
-        <w:t xml:space="preserve">Ca </w:t>
+        <w:t xml:space="preserve">Ca 7. BN nam </w:t>
       </w:r>
       <w:r>
         <w:rPr>
@@ -3051,18 +2991,6 @@
         <w:rPr>
           <w:lang w:val="en-US"/>
         </w:rPr>
-        <w:t xml:space="preserve">. BN nam </w:t>
-      </w:r>
-      <w:r>
-        <w:rPr>
-          <w:lang w:val="en-US"/>
-        </w:rPr>
-        <w:t>7</w:t>
-      </w:r>
-      <w:r>
-        <w:rPr>
-          <w:lang w:val="en-US"/>
-        </w:rPr>
         <w:t xml:space="preserve">0 tuổi, thấy khớp </w:t>
       </w:r>
       <w:r>
@@ -3168,13 +3096,7 @@
         <w:rPr>
           <w:lang w:val="en-US"/>
         </w:rPr>
-        <w:t>Hạc tất phong</w:t>
-      </w:r>
-      <w:r>
-        <w:rPr>
-          <w:lang w:val="en-US"/>
-        </w:rPr>
-        <w:t>.</w:t>
+        <w:t>Hạc tất phong.</w:t>
       </w:r>
     </w:p>
     <w:p>
@@ -3653,19 +3575,7 @@
         <w:rPr>
           <w:lang w:val="en-US"/>
         </w:rPr>
-        <w:t xml:space="preserve">Ca </w:t>
-      </w:r>
-      <w:r>
-        <w:rPr>
-          <w:lang w:val="en-US"/>
-        </w:rPr>
-        <w:t>8</w:t>
-      </w:r>
-      <w:r>
-        <w:rPr>
-          <w:lang w:val="en-US"/>
-        </w:rPr>
-        <w:t xml:space="preserve">. BN nam 70 tuổi, </w:t>
+        <w:t xml:space="preserve">Ca 8. BN nam 70 tuổi, </w:t>
       </w:r>
       <w:r>
         <w:rPr>
@@ -4202,19 +4112,7 @@
         <w:rPr>
           <w:lang w:val="en-US"/>
         </w:rPr>
-        <w:t xml:space="preserve">Ca </w:t>
-      </w:r>
-      <w:r>
-        <w:rPr>
-          <w:lang w:val="en-US"/>
-        </w:rPr>
-        <w:t>9</w:t>
-      </w:r>
-      <w:r>
-        <w:rPr>
-          <w:lang w:val="en-US"/>
-        </w:rPr>
-        <w:t xml:space="preserve">. BN nam </w:t>
+        <w:t xml:space="preserve">Ca 9. BN nam </w:t>
       </w:r>
       <w:r>
         <w:rPr>
@@ -4698,19 +4596,7 @@
         <w:rPr>
           <w:lang w:val="en-US"/>
         </w:rPr>
-        <w:t xml:space="preserve">Ca </w:t>
-      </w:r>
-      <w:r>
-        <w:rPr>
-          <w:lang w:val="en-US"/>
-        </w:rPr>
-        <w:t>10</w:t>
-      </w:r>
-      <w:r>
-        <w:rPr>
-          <w:lang w:val="en-US"/>
-        </w:rPr>
-        <w:t xml:space="preserve">. BN nam </w:t>
+        <w:t xml:space="preserve">Ca 10. BN nam </w:t>
       </w:r>
       <w:r>
         <w:rPr>
@@ -5008,19 +4894,7 @@
         <w:rPr>
           <w:lang w:val="en-US"/>
         </w:rPr>
-        <w:t>Ca 1</w:t>
-      </w:r>
-      <w:r>
-        <w:rPr>
-          <w:lang w:val="en-US"/>
-        </w:rPr>
-        <w:t>1</w:t>
-      </w:r>
-      <w:r>
-        <w:rPr>
-          <w:lang w:val="en-US"/>
-        </w:rPr>
-        <w:t xml:space="preserve">. BN nam </w:t>
+        <w:t xml:space="preserve">Ca 11. BN nam </w:t>
       </w:r>
       <w:r>
         <w:rPr>
@@ -5379,19 +5253,7 @@
         <w:rPr>
           <w:lang w:val="en-US"/>
         </w:rPr>
-        <w:t>Ca 1</w:t>
-      </w:r>
-      <w:r>
-        <w:rPr>
-          <w:lang w:val="en-US"/>
-        </w:rPr>
-        <w:t>2</w:t>
-      </w:r>
-      <w:r>
-        <w:rPr>
-          <w:lang w:val="en-US"/>
-        </w:rPr>
-        <w:t xml:space="preserve">. BN nam 35 tuổi, thấy đau </w:t>
+        <w:t xml:space="preserve">Ca 12. BN nam 35 tuổi, thấy đau </w:t>
       </w:r>
       <w:r>
         <w:rPr>
@@ -5743,19 +5605,7 @@
         <w:rPr>
           <w:lang w:val="en-US"/>
         </w:rPr>
-        <w:t>Ca 1</w:t>
-      </w:r>
-      <w:r>
-        <w:rPr>
-          <w:lang w:val="en-US"/>
-        </w:rPr>
-        <w:t>3</w:t>
-      </w:r>
-      <w:r>
-        <w:rPr>
-          <w:lang w:val="en-US"/>
-        </w:rPr>
-        <w:t xml:space="preserve">. BN nam </w:t>
+        <w:t xml:space="preserve">Ca 13. BN nam </w:t>
       </w:r>
       <w:r>
         <w:rPr>
@@ -6307,43 +6157,7 @@
         <w:rPr>
           <w:lang w:val="en-US"/>
         </w:rPr>
-        <w:t>Ca 1</w:t>
-      </w:r>
-      <w:r>
-        <w:rPr>
-          <w:lang w:val="en-US"/>
-        </w:rPr>
-        <w:t>4</w:t>
-      </w:r>
-      <w:r>
-        <w:rPr>
-          <w:lang w:val="en-US"/>
-        </w:rPr>
-        <w:t>. BN n</w:t>
-      </w:r>
-      <w:r>
-        <w:rPr>
-          <w:lang w:val="en-US"/>
-        </w:rPr>
-        <w:t>ữ</w:t>
-      </w:r>
-      <w:r>
-        <w:rPr>
-          <w:lang w:val="en-US"/>
-        </w:rPr>
-        <w:t xml:space="preserve"> </w:t>
-      </w:r>
-      <w:r>
-        <w:rPr>
-          <w:lang w:val="en-US"/>
-        </w:rPr>
-        <w:t>3</w:t>
-      </w:r>
-      <w:r>
-        <w:rPr>
-          <w:lang w:val="en-US"/>
-        </w:rPr>
-        <w:t xml:space="preserve">5 tuổi, sau </w:t>
+        <w:t xml:space="preserve">Ca 14. BN nữ 35 tuổi, sau </w:t>
       </w:r>
       <w:r>
         <w:rPr>
@@ -6708,19 +6522,7 @@
         <w:rPr>
           <w:lang w:val="en-US"/>
         </w:rPr>
-        <w:t>Ca 1</w:t>
-      </w:r>
-      <w:r>
-        <w:rPr>
-          <w:lang w:val="en-US"/>
-        </w:rPr>
-        <w:t>5</w:t>
-      </w:r>
-      <w:r>
-        <w:rPr>
-          <w:lang w:val="en-US"/>
-        </w:rPr>
-        <w:t xml:space="preserve">. BN nam </w:t>
+        <w:t xml:space="preserve">Ca 15. BN nam </w:t>
       </w:r>
       <w:r>
         <w:rPr>
@@ -7264,19 +7066,7 @@
         <w:rPr>
           <w:lang w:val="en-US"/>
         </w:rPr>
-        <w:t>Ca 1</w:t>
-      </w:r>
-      <w:r>
-        <w:rPr>
-          <w:lang w:val="en-US"/>
-        </w:rPr>
-        <w:t>6</w:t>
-      </w:r>
-      <w:r>
-        <w:rPr>
-          <w:lang w:val="en-US"/>
-        </w:rPr>
-        <w:t xml:space="preserve">. BN nam </w:t>
+        <w:t xml:space="preserve">Ca 16. BN nam </w:t>
       </w:r>
       <w:r>
         <w:rPr>
@@ -7651,19 +7441,7 @@
         <w:rPr>
           <w:lang w:val="en-US"/>
         </w:rPr>
-        <w:t>Ca 1</w:t>
-      </w:r>
-      <w:r>
-        <w:rPr>
-          <w:lang w:val="en-US"/>
-        </w:rPr>
-        <w:t>7</w:t>
-      </w:r>
-      <w:r>
-        <w:rPr>
-          <w:lang w:val="en-US"/>
-        </w:rPr>
-        <w:t>. BN nam 45 tuổi, công việc có nhiều áp lực, căng thẳng kéo dài. Gần đây BN thấy người mệt mỏi nhiều, tính tình thay đổi, dễ cáu gắt, đau đầu</w:t>
+        <w:t>Ca 17. BN nam 45 tuổi, công việc có nhiều áp lực, căng thẳng kéo dài. Gần đây BN thấy người mệt mỏi nhiều, tính tình thay đổi, dễ cáu gắt, đau đầu</w:t>
       </w:r>
       <w:r>
         <w:rPr>
@@ -8063,19 +7841,7 @@
         <w:rPr>
           <w:lang w:val="en-US"/>
         </w:rPr>
-        <w:t xml:space="preserve">Ca </w:t>
-      </w:r>
-      <w:r>
-        <w:rPr>
-          <w:lang w:val="en-US"/>
-        </w:rPr>
-        <w:t>18</w:t>
-      </w:r>
-      <w:r>
-        <w:rPr>
-          <w:lang w:val="en-US"/>
-        </w:rPr>
-        <w:t xml:space="preserve">. BN nam </w:t>
+        <w:t xml:space="preserve">Ca 18. BN nam </w:t>
       </w:r>
       <w:r>
         <w:rPr>
@@ -8555,19 +8321,7 @@
           <w:lang w:val="en-US"/>
         </w:rPr>
         <w:lastRenderedPageBreak/>
-        <w:t>Ca 1</w:t>
-      </w:r>
-      <w:r>
-        <w:rPr>
-          <w:lang w:val="en-US"/>
-        </w:rPr>
-        <w:t>9</w:t>
-      </w:r>
-      <w:r>
-        <w:rPr>
-          <w:lang w:val="en-US"/>
-        </w:rPr>
-        <w:t>. BN n</w:t>
+        <w:t>Ca 19. BN n</w:t>
       </w:r>
       <w:r>
         <w:rPr>
@@ -8951,24 +8705,104 @@
     </w:p>
     <w:p>
       <w:pPr>
-        <w:rPr>
-          <w:lang w:val="en-US"/>
-        </w:rPr>
-      </w:pPr>
-    </w:p>
-    <w:p>
-      <w:pPr>
-        <w:rPr>
-          <w:lang w:val="en-US"/>
-        </w:rPr>
-      </w:pPr>
-    </w:p>
-    <w:p>
-      <w:pPr>
-        <w:rPr>
-          <w:lang w:val="en-US"/>
-        </w:rPr>
-      </w:pPr>
+        <w:pStyle w:val="Heading1"/>
+      </w:pPr>
+      <w:r>
+        <w:rPr>
+          <w:lang w:val="en-US"/>
+        </w:rPr>
+        <w:lastRenderedPageBreak/>
+        <w:t xml:space="preserve">Ca </w:t>
+      </w:r>
+      <w:r>
+        <w:rPr>
+          <w:lang w:val="en-US"/>
+        </w:rPr>
+        <w:t>20</w:t>
+      </w:r>
+      <w:r>
+        <w:rPr>
+          <w:lang w:val="en-US"/>
+        </w:rPr>
+        <w:t xml:space="preserve">. BN nữ </w:t>
+      </w:r>
+      <w:r>
+        <w:rPr>
+          <w:lang w:val="en-US"/>
+        </w:rPr>
+        <w:t xml:space="preserve">51 tuổi, 2 ngày nay thấy toàn thân xuất hiện rải rác các nốt sẩn, tập trung thành từng mảng màu đỏ tươi ở tay và chân, ngứa nhiều. Người gầy, ăn kém, ngủ ít, phiền khát, đại tiện táo, đau lưng, ngữ tâm phiền nhiệt, đạo hãn, ù tai. Toàn thân không sốt, lưỡi gầy, sắc đỏ, rêu vàng mỏng, mạch trầm hữu lực. </w:t>
+      </w:r>
+      <w:r>
+        <w:t>Hãy đưa ra chẩn đoán, pháp điều trị, điều trị (châm cứu, dung thuốc) cho BN trên.</w:t>
+      </w:r>
+    </w:p>
+    <w:p>
+      <w:pPr>
+        <w:pStyle w:val="Heading1"/>
+      </w:pPr>
+      <w:r>
+        <w:rPr>
+          <w:lang w:val="en-US"/>
+        </w:rPr>
+        <w:t xml:space="preserve">Ca 21. BN nữ 45 tuổi, mỗi khi trời trở lạnh xuất hiện người mệt mỏi, bứt rứt khó chịu, da vùng lưng bụng nhiều dát hồng rải rác, không đau, không rát. BN ăn kém, nói nhỏ, ăn ít, hay đầy bụng, đại tiện phân nát, thỉnh thoảng sống phân. Toàn thân, lưỡi bệu có dấu hằn răng, rêu trắng mỏng, mạch phù khẩn. </w:t>
+      </w:r>
+      <w:r>
+        <w:t>Hãy đưa ra chẩn đoán, pháp điều trị, điều trị (châm cứu, dung thuốc) cho BN trên.</w:t>
+      </w:r>
+    </w:p>
+    <w:p>
+      <w:pPr>
+        <w:pStyle w:val="Heading1"/>
+      </w:pPr>
+      <w:r>
+        <w:rPr>
+          <w:lang w:val="en-US"/>
+        </w:rPr>
+        <w:t xml:space="preserve">Ca 22. BN nam 72 tuổi, 7 tháng trước bị nhồi máu não, đã được xử trí cấp cứu y học hiện đại. Sau khi các dấu hiệu sinh tồn ổn định, BN tiếp tục được điều trị bằng y học cổ truyền. Hiện tại, BN tỉnh, yếu liệt nửa người trái, chân tay trái co duỗi khó, không cầm nắm được, đi lại khó khăn, hạn chế củ động, miệng lệch về bên phải, ăn uống rơi vãi ở bên trái, nói khó, ngọng, 2 mắt đều nhắm kín. BN gầy yếu, mệt mỏi, đoản hơi, đoản khí, chân tay không có sức, không muốn vận động. Toàn thân, thể trạng gầy, lưỡi tím nhợt, có điểm ứ huyết, mạch sáp. </w:t>
+      </w:r>
+      <w:r>
+        <w:t>Hãy đưa ra chẩn đoán, pháp điều trị, điều trị (châm cứu, dung thuốc) cho BN trên.</w:t>
+      </w:r>
+    </w:p>
+    <w:p>
+      <w:pPr>
+        <w:pStyle w:val="Heading1"/>
+      </w:pPr>
+      <w:r>
+        <w:rPr>
+          <w:lang w:val="en-US"/>
+        </w:rPr>
+        <w:t xml:space="preserve">Ca 23. BN nữ 48 tuổi, bị Zona thần kinh vùng mặt phải 1 tuần nay, tự nhiên thấy mắt trái nhắm không kín, nhân trung lệch sang phải, ăn uống hay rơi vãi ở bên trái, BN không huýt sáo được, nhân trung lệch sang phải, nếp nhăn trán bên trái mờ, rãnh mũi má bên trái mờ. Vùng xương chũm nóng rát. BN tăng huyết áp 2 năm nay, hay bị đau đầu vùng đỉnh, hoa mắt chóng mặt, khi ngủ hay ra mồ hôi, nhức trong xương, ngũ tâm phiền nhiệt, đôi khi bốc hỏa, kinh nguyệt không đều, tóc bạc, ù tai, đau mỏi lưng gối, đại tiện táo. Lưỡi đỏ, ít rêu, mạch huyền sác. </w:t>
+      </w:r>
+      <w:r>
+        <w:t>Hãy đưa ra chẩn đoán, pháp điều trị, điều trị (châm cứu, dung thuốc) cho BN trên.</w:t>
+      </w:r>
+    </w:p>
+    <w:p>
+      <w:pPr>
+        <w:pStyle w:val="Heading1"/>
+      </w:pPr>
+      <w:r>
+        <w:rPr>
+          <w:lang w:val="en-US"/>
+        </w:rPr>
+        <w:t xml:space="preserve">Ca 24. </w:t>
+      </w:r>
+      <w:r>
+        <w:rPr>
+          <w:lang w:val="en-US"/>
+        </w:rPr>
+        <w:t xml:space="preserve">BN nữ 70 tuổi, gần đây gia đình có việc buồn. Vài tháng nay, BN thấy người đau đầu liên tục, ngủ khoảng 2h/ngày, ngủ chập chờn, không sâu giấc, làm việc kém hiệu quả, sợ lạnh, tay chân lạnh, thích đồ ấm. </w:t>
+      </w:r>
+      <w:r>
+        <w:rPr>
+          <w:lang w:val="en-US"/>
+        </w:rPr>
+        <w:t xml:space="preserve">Chất lưỡi nhợt, rêu lưỡi trắng mỏng. Đại tiện phân nát, tiểu đêm 3-4 lần/đêm. Kèm theo BN hay đau lưng, mỏi gối, tóc bạc nhiều. </w:t>
+      </w:r>
+      <w:r>
+        <w:t>Hãy đưa ra chẩn đoán, pháp điều trị, điều trị (châm cứu, dung thuốc) cho BN trên.</w:t>
+      </w:r>
     </w:p>
     <w:p>
       <w:pPr>
@@ -9024,6 +8858,7 @@
         <w:docPartUnique/>
       </w:docPartObj>
     </w:sdtPr>
+    <w:sdtEndPr/>
     <w:sdtContent>
       <w:sdt>
         <w:sdtPr>
@@ -9033,6 +8868,7 @@
             <w:docPartUnique/>
           </w:docPartObj>
         </w:sdtPr>
+        <w:sdtEndPr/>
         <w:sdtContent>
           <w:p>
             <w:pPr>

</xml_diff>